<commit_message>
save favourite button done
</commit_message>
<xml_diff>
--- a/testing_file.docx
+++ b/testing_file.docx
@@ -3039,6 +3039,502 @@
         </w:rPr>
       </w:pPr>
     </w:p>
+    <w:tbl>
+      <w:tblPr>
+        <w:tblStyle w:val="GridTable1Light"/>
+        <w:tblW w:w="0" w:type="auto"/>
+        <w:tblLook w:val="04A0" w:firstRow="1" w:lastRow="0" w:firstColumn="1" w:lastColumn="0" w:noHBand="0" w:noVBand="1"/>
+      </w:tblPr>
+      <w:tblGrid>
+        <w:gridCol w:w="1980"/>
+        <w:gridCol w:w="8470"/>
+      </w:tblGrid>
+      <w:tr>
+        <w:trPr>
+          <w:cnfStyle w:val="100000000000" w:firstRow="1" w:lastRow="0" w:firstColumn="0" w:lastColumn="0" w:oddVBand="0" w:evenVBand="0" w:oddHBand="0" w:evenHBand="0" w:firstRowFirstColumn="0" w:firstRowLastColumn="0" w:lastRowFirstColumn="0" w:lastRowLastColumn="0"/>
+          <w:trHeight w:val="450"/>
+        </w:trPr>
+        <w:tc>
+          <w:tcPr>
+            <w:cnfStyle w:val="001000000000" w:firstRow="0" w:lastRow="0" w:firstColumn="1" w:lastColumn="0" w:oddVBand="0" w:evenVBand="0" w:oddHBand="0" w:evenHBand="0" w:firstRowFirstColumn="0" w:firstRowLastColumn="0" w:lastRowFirstColumn="0" w:lastRowLastColumn="0"/>
+            <w:tcW w:w="10450" w:type="dxa"/>
+            <w:gridSpan w:val="2"/>
+          </w:tcPr>
+          <w:p>
+            <w:pPr>
+              <w:rPr>
+                <w:b w:val="0"/>
+                <w:bCs w:val="0"/>
+                <w:color w:val="000000" w:themeColor="text1"/>
+                <w:sz w:val="32"/>
+                <w:szCs w:val="32"/>
+              </w:rPr>
+            </w:pPr>
+            <w:r>
+              <w:rPr>
+                <w:b w:val="0"/>
+                <w:bCs w:val="0"/>
+                <w:color w:val="000000" w:themeColor="text1"/>
+                <w:sz w:val="32"/>
+                <w:szCs w:val="32"/>
+              </w:rPr>
+              <w:lastRenderedPageBreak/>
+              <w:t xml:space="preserve">Click button </w:t>
+            </w:r>
+            <w:r>
+              <w:rPr>
+                <w:b w:val="0"/>
+                <w:bCs w:val="0"/>
+                <w:color w:val="000000" w:themeColor="text1"/>
+                <w:sz w:val="32"/>
+                <w:szCs w:val="32"/>
+              </w:rPr>
+              <w:t>place to order</w:t>
+            </w:r>
+          </w:p>
+        </w:tc>
+      </w:tr>
+      <w:tr>
+        <w:trPr>
+          <w:trHeight w:val="442"/>
+        </w:trPr>
+        <w:tc>
+          <w:tcPr>
+            <w:cnfStyle w:val="001000000000" w:firstRow="0" w:lastRow="0" w:firstColumn="1" w:lastColumn="0" w:oddVBand="0" w:evenVBand="0" w:oddHBand="0" w:evenHBand="0" w:firstRowFirstColumn="0" w:firstRowLastColumn="0" w:lastRowFirstColumn="0" w:lastRowLastColumn="0"/>
+            <w:tcW w:w="1980" w:type="dxa"/>
+          </w:tcPr>
+          <w:p>
+            <w:pPr>
+              <w:jc w:val="both"/>
+              <w:rPr>
+                <w:b w:val="0"/>
+                <w:bCs w:val="0"/>
+                <w:color w:val="000000" w:themeColor="text1"/>
+                <w:sz w:val="28"/>
+                <w:szCs w:val="28"/>
+              </w:rPr>
+            </w:pPr>
+            <w:r>
+              <w:rPr>
+                <w:b w:val="0"/>
+                <w:bCs w:val="0"/>
+                <w:color w:val="000000" w:themeColor="text1"/>
+                <w:sz w:val="28"/>
+                <w:szCs w:val="28"/>
+              </w:rPr>
+              <w:t>Test</w:t>
+            </w:r>
+          </w:p>
+        </w:tc>
+        <w:tc>
+          <w:tcPr>
+            <w:tcW w:w="8470" w:type="dxa"/>
+          </w:tcPr>
+          <w:p>
+            <w:pPr>
+              <w:jc w:val="both"/>
+              <w:cnfStyle w:val="000000000000" w:firstRow="0" w:lastRow="0" w:firstColumn="0" w:lastColumn="0" w:oddVBand="0" w:evenVBand="0" w:oddHBand="0" w:evenHBand="0" w:firstRowFirstColumn="0" w:firstRowLastColumn="0" w:lastRowFirstColumn="0" w:lastRowLastColumn="0"/>
+              <w:rPr>
+                <w:color w:val="000000" w:themeColor="text1"/>
+                <w:sz w:val="28"/>
+                <w:szCs w:val="28"/>
+              </w:rPr>
+            </w:pPr>
+            <w:r>
+              <w:rPr>
+                <w:color w:val="000000" w:themeColor="text1"/>
+                <w:sz w:val="28"/>
+                <w:szCs w:val="28"/>
+              </w:rPr>
+              <w:t xml:space="preserve">click button </w:t>
+            </w:r>
+            <w:r>
+              <w:rPr>
+                <w:color w:val="000000" w:themeColor="text1"/>
+                <w:sz w:val="28"/>
+                <w:szCs w:val="28"/>
+              </w:rPr>
+              <w:t>place order</w:t>
+            </w:r>
+          </w:p>
+        </w:tc>
+      </w:tr>
+      <w:tr>
+        <w:trPr>
+          <w:trHeight w:val="478"/>
+        </w:trPr>
+        <w:tc>
+          <w:tcPr>
+            <w:cnfStyle w:val="001000000000" w:firstRow="0" w:lastRow="0" w:firstColumn="1" w:lastColumn="0" w:oddVBand="0" w:evenVBand="0" w:oddHBand="0" w:evenHBand="0" w:firstRowFirstColumn="0" w:firstRowLastColumn="0" w:lastRowFirstColumn="0" w:lastRowLastColumn="0"/>
+            <w:tcW w:w="1980" w:type="dxa"/>
+          </w:tcPr>
+          <w:p>
+            <w:pPr>
+              <w:jc w:val="both"/>
+              <w:rPr>
+                <w:b w:val="0"/>
+                <w:bCs w:val="0"/>
+                <w:color w:val="000000" w:themeColor="text1"/>
+                <w:sz w:val="28"/>
+                <w:szCs w:val="28"/>
+              </w:rPr>
+            </w:pPr>
+            <w:r>
+              <w:rPr>
+                <w:b w:val="0"/>
+                <w:bCs w:val="0"/>
+                <w:color w:val="000000" w:themeColor="text1"/>
+                <w:sz w:val="28"/>
+                <w:szCs w:val="28"/>
+              </w:rPr>
+              <w:t>Reason</w:t>
+            </w:r>
+          </w:p>
+        </w:tc>
+        <w:tc>
+          <w:tcPr>
+            <w:tcW w:w="8470" w:type="dxa"/>
+          </w:tcPr>
+          <w:p>
+            <w:pPr>
+              <w:jc w:val="both"/>
+              <w:cnfStyle w:val="000000000000" w:firstRow="0" w:lastRow="0" w:firstColumn="0" w:lastColumn="0" w:oddVBand="0" w:evenVBand="0" w:oddHBand="0" w:evenHBand="0" w:firstRowFirstColumn="0" w:firstRowLastColumn="0" w:lastRowFirstColumn="0" w:lastRowLastColumn="0"/>
+              <w:rPr>
+                <w:color w:val="000000" w:themeColor="text1"/>
+                <w:sz w:val="28"/>
+                <w:szCs w:val="28"/>
+              </w:rPr>
+            </w:pPr>
+            <w:r>
+              <w:rPr>
+                <w:color w:val="000000" w:themeColor="text1"/>
+                <w:sz w:val="28"/>
+                <w:szCs w:val="28"/>
+              </w:rPr>
+              <w:t>needs to perform based on the requirements</w:t>
+            </w:r>
+          </w:p>
+        </w:tc>
+      </w:tr>
+      <w:tr>
+        <w:trPr>
+          <w:trHeight w:val="1562"/>
+        </w:trPr>
+        <w:tc>
+          <w:tcPr>
+            <w:cnfStyle w:val="001000000000" w:firstRow="0" w:lastRow="0" w:firstColumn="1" w:lastColumn="0" w:oddVBand="0" w:evenVBand="0" w:oddHBand="0" w:evenHBand="0" w:firstRowFirstColumn="0" w:firstRowLastColumn="0" w:lastRowFirstColumn="0" w:lastRowLastColumn="0"/>
+            <w:tcW w:w="1980" w:type="dxa"/>
+          </w:tcPr>
+          <w:p>
+            <w:pPr>
+              <w:jc w:val="both"/>
+              <w:rPr>
+                <w:b w:val="0"/>
+                <w:bCs w:val="0"/>
+                <w:color w:val="000000" w:themeColor="text1"/>
+                <w:sz w:val="28"/>
+                <w:szCs w:val="28"/>
+              </w:rPr>
+            </w:pPr>
+            <w:r>
+              <w:rPr>
+                <w:b w:val="0"/>
+                <w:bCs w:val="0"/>
+                <w:color w:val="000000" w:themeColor="text1"/>
+                <w:sz w:val="28"/>
+                <w:szCs w:val="28"/>
+              </w:rPr>
+              <w:t>Expected results</w:t>
+            </w:r>
+          </w:p>
+        </w:tc>
+        <w:tc>
+          <w:tcPr>
+            <w:tcW w:w="8470" w:type="dxa"/>
+          </w:tcPr>
+          <w:p>
+            <w:pPr>
+              <w:jc w:val="both"/>
+              <w:cnfStyle w:val="000000000000" w:firstRow="0" w:lastRow="0" w:firstColumn="0" w:lastColumn="0" w:oddVBand="0" w:evenVBand="0" w:oddHBand="0" w:evenHBand="0" w:firstRowFirstColumn="0" w:firstRowLastColumn="0" w:lastRowFirstColumn="0" w:lastRowLastColumn="0"/>
+              <w:rPr>
+                <w:color w:val="000000" w:themeColor="text1"/>
+                <w:sz w:val="28"/>
+                <w:szCs w:val="28"/>
+              </w:rPr>
+            </w:pPr>
+            <w:r>
+              <w:rPr>
+                <w:color w:val="000000" w:themeColor="text1"/>
+                <w:sz w:val="28"/>
+                <w:szCs w:val="28"/>
+              </w:rPr>
+              <w:t>O</w:t>
+            </w:r>
+            <w:r>
+              <w:rPr>
+                <w:color w:val="000000" w:themeColor="text1"/>
+                <w:sz w:val="28"/>
+                <w:szCs w:val="28"/>
+              </w:rPr>
+              <w:t>utput a message on the page saying the order has been received</w:t>
+            </w:r>
+            <w:r>
+              <w:rPr>
+                <w:color w:val="000000" w:themeColor="text1"/>
+                <w:sz w:val="28"/>
+                <w:szCs w:val="28"/>
+              </w:rPr>
+              <w:t>.</w:t>
+            </w:r>
+          </w:p>
+          <w:p>
+            <w:pPr>
+              <w:jc w:val="both"/>
+              <w:cnfStyle w:val="000000000000" w:firstRow="0" w:lastRow="0" w:firstColumn="0" w:lastColumn="0" w:oddVBand="0" w:evenVBand="0" w:oddHBand="0" w:evenHBand="0" w:firstRowFirstColumn="0" w:firstRowLastColumn="0" w:lastRowFirstColumn="0" w:lastRowLastColumn="0"/>
+              <w:rPr>
+                <w:color w:val="000000" w:themeColor="text1"/>
+                <w:sz w:val="28"/>
+                <w:szCs w:val="28"/>
+              </w:rPr>
+            </w:pPr>
+            <w:r>
+              <w:rPr>
+                <w:color w:val="000000" w:themeColor="text1"/>
+                <w:sz w:val="28"/>
+                <w:szCs w:val="28"/>
+              </w:rPr>
+              <w:t>R</w:t>
+            </w:r>
+            <w:r>
+              <w:rPr>
+                <w:color w:val="000000" w:themeColor="text1"/>
+                <w:sz w:val="28"/>
+                <w:szCs w:val="28"/>
+              </w:rPr>
+              <w:t>eset the form to default values ready for the next order</w:t>
+            </w:r>
+            <w:r>
+              <w:rPr>
+                <w:color w:val="000000" w:themeColor="text1"/>
+                <w:sz w:val="28"/>
+                <w:szCs w:val="28"/>
+              </w:rPr>
+              <w:t>.</w:t>
+            </w:r>
+          </w:p>
+        </w:tc>
+      </w:tr>
+      <w:tr>
+        <w:trPr>
+          <w:trHeight w:val="1083"/>
+        </w:trPr>
+        <w:tc>
+          <w:tcPr>
+            <w:cnfStyle w:val="001000000000" w:firstRow="0" w:lastRow="0" w:firstColumn="1" w:lastColumn="0" w:oddVBand="0" w:evenVBand="0" w:oddHBand="0" w:evenHBand="0" w:firstRowFirstColumn="0" w:firstRowLastColumn="0" w:lastRowFirstColumn="0" w:lastRowLastColumn="0"/>
+            <w:tcW w:w="1980" w:type="dxa"/>
+          </w:tcPr>
+          <w:p>
+            <w:pPr>
+              <w:jc w:val="both"/>
+              <w:rPr>
+                <w:b w:val="0"/>
+                <w:bCs w:val="0"/>
+                <w:color w:val="000000" w:themeColor="text1"/>
+                <w:sz w:val="28"/>
+                <w:szCs w:val="28"/>
+              </w:rPr>
+            </w:pPr>
+            <w:r>
+              <w:rPr>
+                <w:b w:val="0"/>
+                <w:bCs w:val="0"/>
+                <w:color w:val="000000" w:themeColor="text1"/>
+                <w:sz w:val="28"/>
+                <w:szCs w:val="28"/>
+              </w:rPr>
+              <w:t>Actual results</w:t>
+            </w:r>
+          </w:p>
+        </w:tc>
+        <w:tc>
+          <w:tcPr>
+            <w:tcW w:w="8470" w:type="dxa"/>
+          </w:tcPr>
+          <w:p>
+            <w:pPr>
+              <w:jc w:val="both"/>
+              <w:cnfStyle w:val="000000000000" w:firstRow="0" w:lastRow="0" w:firstColumn="0" w:lastColumn="0" w:oddVBand="0" w:evenVBand="0" w:oddHBand="0" w:evenHBand="0" w:firstRowFirstColumn="0" w:firstRowLastColumn="0" w:lastRowFirstColumn="0" w:lastRowLastColumn="0"/>
+              <w:rPr>
+                <w:color w:val="000000" w:themeColor="text1"/>
+                <w:sz w:val="28"/>
+                <w:szCs w:val="28"/>
+              </w:rPr>
+            </w:pPr>
+            <w:r>
+              <w:rPr>
+                <w:color w:val="000000" w:themeColor="text1"/>
+                <w:sz w:val="28"/>
+                <w:szCs w:val="28"/>
+              </w:rPr>
+              <w:t>Achieved the correct results.</w:t>
+            </w:r>
+          </w:p>
+          <w:p>
+            <w:pPr>
+              <w:jc w:val="both"/>
+              <w:cnfStyle w:val="000000000000" w:firstRow="0" w:lastRow="0" w:firstColumn="0" w:lastColumn="0" w:oddVBand="0" w:evenVBand="0" w:oddHBand="0" w:evenHBand="0" w:firstRowFirstColumn="0" w:firstRowLastColumn="0" w:lastRowFirstColumn="0" w:lastRowLastColumn="0"/>
+              <w:rPr>
+                <w:color w:val="000000" w:themeColor="text1"/>
+                <w:sz w:val="28"/>
+                <w:szCs w:val="28"/>
+              </w:rPr>
+            </w:pPr>
+          </w:p>
+          <w:p>
+            <w:pPr>
+              <w:jc w:val="both"/>
+              <w:cnfStyle w:val="000000000000" w:firstRow="0" w:lastRow="0" w:firstColumn="0" w:lastColumn="0" w:oddVBand="0" w:evenVBand="0" w:oddHBand="0" w:evenHBand="0" w:firstRowFirstColumn="0" w:firstRowLastColumn="0" w:lastRowFirstColumn="0" w:lastRowLastColumn="0"/>
+              <w:rPr>
+                <w:color w:val="000000" w:themeColor="text1"/>
+                <w:sz w:val="28"/>
+                <w:szCs w:val="28"/>
+              </w:rPr>
+            </w:pPr>
+            <w:r>
+              <w:rPr>
+                <w:noProof/>
+                <w:color w:val="000000" w:themeColor="text1"/>
+                <w:sz w:val="28"/>
+                <w:szCs w:val="28"/>
+              </w:rPr>
+              <w:drawing>
+                <wp:inline distT="0" distB="0" distL="0" distR="0" wp14:anchorId="06F89780" wp14:editId="05A04C36">
+                  <wp:extent cx="2989690" cy="897567"/>
+                  <wp:effectExtent l="0" t="0" r="0" b="4445"/>
+                  <wp:docPr id="17" name="Picture 17" descr="Graphical user interface, text, application&#10;&#10;Description automatically generated"/>
+                  <wp:cNvGraphicFramePr>
+                    <a:graphicFrameLocks xmlns:a="http://schemas.openxmlformats.org/drawingml/2006/main" noChangeAspect="1"/>
+                  </wp:cNvGraphicFramePr>
+                  <a:graphic xmlns:a="http://schemas.openxmlformats.org/drawingml/2006/main">
+                    <a:graphicData uri="http://schemas.openxmlformats.org/drawingml/2006/picture">
+                      <pic:pic xmlns:pic="http://schemas.openxmlformats.org/drawingml/2006/picture">
+                        <pic:nvPicPr>
+                          <pic:cNvPr id="17" name="Picture 17" descr="Graphical user interface, text, application&#10;&#10;Description automatically generated"/>
+                          <pic:cNvPicPr/>
+                        </pic:nvPicPr>
+                        <pic:blipFill>
+                          <a:blip r:embed="rId12">
+                            <a:extLst>
+                              <a:ext uri="{28A0092B-C50C-407E-A947-70E740481C1C}">
+                                <a14:useLocalDpi xmlns:a14="http://schemas.microsoft.com/office/drawing/2010/main" val="0"/>
+                              </a:ext>
+                            </a:extLst>
+                          </a:blip>
+                          <a:stretch>
+                            <a:fillRect/>
+                          </a:stretch>
+                        </pic:blipFill>
+                        <pic:spPr>
+                          <a:xfrm>
+                            <a:off x="0" y="0"/>
+                            <a:ext cx="3026602" cy="908649"/>
+                          </a:xfrm>
+                          <a:prstGeom prst="rect">
+                            <a:avLst/>
+                          </a:prstGeom>
+                        </pic:spPr>
+                      </pic:pic>
+                    </a:graphicData>
+                  </a:graphic>
+                </wp:inline>
+              </w:drawing>
+            </w:r>
+          </w:p>
+          <w:p>
+            <w:pPr>
+              <w:jc w:val="both"/>
+              <w:cnfStyle w:val="000000000000" w:firstRow="0" w:lastRow="0" w:firstColumn="0" w:lastColumn="0" w:oddVBand="0" w:evenVBand="0" w:oddHBand="0" w:evenHBand="0" w:firstRowFirstColumn="0" w:firstRowLastColumn="0" w:lastRowFirstColumn="0" w:lastRowLastColumn="0"/>
+              <w:rPr>
+                <w:color w:val="000000" w:themeColor="text1"/>
+                <w:sz w:val="28"/>
+                <w:szCs w:val="28"/>
+              </w:rPr>
+            </w:pPr>
+          </w:p>
+          <w:p>
+            <w:pPr>
+              <w:jc w:val="both"/>
+              <w:cnfStyle w:val="000000000000" w:firstRow="0" w:lastRow="0" w:firstColumn="0" w:lastColumn="0" w:oddVBand="0" w:evenVBand="0" w:oddHBand="0" w:evenHBand="0" w:firstRowFirstColumn="0" w:firstRowLastColumn="0" w:lastRowFirstColumn="0" w:lastRowLastColumn="0"/>
+              <w:rPr>
+                <w:color w:val="000000" w:themeColor="text1"/>
+                <w:sz w:val="28"/>
+                <w:szCs w:val="28"/>
+              </w:rPr>
+            </w:pPr>
+          </w:p>
+          <w:p>
+            <w:pPr>
+              <w:jc w:val="both"/>
+              <w:cnfStyle w:val="000000000000" w:firstRow="0" w:lastRow="0" w:firstColumn="0" w:lastColumn="0" w:oddVBand="0" w:evenVBand="0" w:oddHBand="0" w:evenHBand="0" w:firstRowFirstColumn="0" w:firstRowLastColumn="0" w:lastRowFirstColumn="0" w:lastRowLastColumn="0"/>
+              <w:rPr>
+                <w:color w:val="000000" w:themeColor="text1"/>
+                <w:sz w:val="28"/>
+                <w:szCs w:val="28"/>
+              </w:rPr>
+            </w:pPr>
+            <w:r>
+              <w:rPr>
+                <w:noProof/>
+                <w:color w:val="000000" w:themeColor="text1"/>
+                <w:sz w:val="28"/>
+                <w:szCs w:val="28"/>
+              </w:rPr>
+              <w:drawing>
+                <wp:inline distT="0" distB="0" distL="0" distR="0" wp14:anchorId="18AA838E" wp14:editId="577EDABB">
+                  <wp:extent cx="2054993" cy="4007457"/>
+                  <wp:effectExtent l="0" t="0" r="2540" b="6350"/>
+                  <wp:docPr id="18" name="Picture 18" descr="Graphical user interface, application&#10;&#10;Description automatically generated"/>
+                  <wp:cNvGraphicFramePr>
+                    <a:graphicFrameLocks xmlns:a="http://schemas.openxmlformats.org/drawingml/2006/main" noChangeAspect="1"/>
+                  </wp:cNvGraphicFramePr>
+                  <a:graphic xmlns:a="http://schemas.openxmlformats.org/drawingml/2006/main">
+                    <a:graphicData uri="http://schemas.openxmlformats.org/drawingml/2006/picture">
+                      <pic:pic xmlns:pic="http://schemas.openxmlformats.org/drawingml/2006/picture">
+                        <pic:nvPicPr>
+                          <pic:cNvPr id="18" name="Picture 18" descr="Graphical user interface, application&#10;&#10;Description automatically generated"/>
+                          <pic:cNvPicPr/>
+                        </pic:nvPicPr>
+                        <pic:blipFill>
+                          <a:blip r:embed="rId13" cstate="print">
+                            <a:extLst>
+                              <a:ext uri="{28A0092B-C50C-407E-A947-70E740481C1C}">
+                                <a14:useLocalDpi xmlns:a14="http://schemas.microsoft.com/office/drawing/2010/main" val="0"/>
+                              </a:ext>
+                            </a:extLst>
+                          </a:blip>
+                          <a:stretch>
+                            <a:fillRect/>
+                          </a:stretch>
+                        </pic:blipFill>
+                        <pic:spPr>
+                          <a:xfrm>
+                            <a:off x="0" y="0"/>
+                            <a:ext cx="2070246" cy="4037202"/>
+                          </a:xfrm>
+                          <a:prstGeom prst="rect">
+                            <a:avLst/>
+                          </a:prstGeom>
+                        </pic:spPr>
+                      </pic:pic>
+                    </a:graphicData>
+                  </a:graphic>
+                </wp:inline>
+              </w:drawing>
+            </w:r>
+          </w:p>
+        </w:tc>
+      </w:tr>
+    </w:tbl>
     <w:p>
       <w:pPr>
         <w:rPr>
@@ -3148,6 +3644,7 @@
           <w:sz w:val="32"/>
           <w:szCs w:val="32"/>
         </w:rPr>
+        <w:lastRenderedPageBreak/>
         <w:t>Special</w:t>
       </w:r>
     </w:p>

</xml_diff>